<commit_message>
Delete something you don't need
</commit_message>
<xml_diff>
--- a/Linux-system-monitor.docx
+++ b/Linux-system-monitor.docx
@@ -50,225 +50,15 @@
       <w:pPr>
         <w:widowControl w:val="0"/>
         <w:numPr>
-          <w:numId w:val="0"/>
-        </w:numPr>
-        <w:jc w:val="both"/>
-        <w:rPr>
-          <w:rFonts w:hint="eastAsia"/>
-          <w:lang w:val="en-US" w:eastAsia="zh-CN"/>
-        </w:rPr>
-      </w:pPr>
-    </w:p>
-    <w:p>
-      <w:pPr>
-        <w:widowControl w:val="0"/>
-        <w:numPr>
-          <w:numId w:val="0"/>
-        </w:numPr>
-        <w:jc w:val="both"/>
-        <w:rPr>
-          <w:rFonts w:hint="eastAsia"/>
-        </w:rPr>
-      </w:pPr>
-      <w:r>
-        <w:rPr>
-          <w:rFonts w:hint="eastAsia"/>
-          <w:lang w:val="en-US" w:eastAsia="zh-CN"/>
-        </w:rPr>
-        <w:t>vmstat :</w:t>
-      </w:r>
-    </w:p>
-    <w:p>
-      <w:pPr>
-        <w:widowControl w:val="0"/>
-        <w:numPr>
-          <w:numId w:val="0"/>
-        </w:numPr>
-        <w:jc w:val="both"/>
-        <w:rPr>
-          <w:rFonts w:hint="eastAsia"/>
-        </w:rPr>
-      </w:pPr>
-      <w:r>
-        <w:rPr>
-          <w:rFonts w:hint="eastAsia"/>
-        </w:rPr>
-        <w:t>进程</w:t>
-      </w:r>
-    </w:p>
-    <w:p>
-      <w:pPr>
-        <w:widowControl w:val="0"/>
-        <w:numPr>
-          <w:numId w:val="0"/>
-        </w:numPr>
-        <w:jc w:val="both"/>
-        <w:rPr>
-          <w:rFonts w:hint="eastAsia"/>
-        </w:rPr>
-      </w:pPr>
-      <w:r>
-        <w:rPr>
-          <w:rFonts w:hint="eastAsia"/>
-        </w:rPr>
-        <w:t>内存</w:t>
-      </w:r>
-    </w:p>
-    <w:p>
-      <w:pPr>
-        <w:widowControl w:val="0"/>
-        <w:numPr>
-          <w:numId w:val="0"/>
-        </w:numPr>
-        <w:jc w:val="both"/>
-        <w:rPr>
-          <w:rFonts w:hint="eastAsia"/>
-        </w:rPr>
-      </w:pPr>
-      <w:r>
-        <w:rPr>
-          <w:rFonts w:hint="eastAsia"/>
-        </w:rPr>
-        <w:t>分页</w:t>
-      </w:r>
-    </w:p>
-    <w:p>
-      <w:pPr>
-        <w:widowControl w:val="0"/>
-        <w:numPr>
-          <w:numId w:val="0"/>
-        </w:numPr>
-        <w:jc w:val="both"/>
-        <w:rPr>
-          <w:rFonts w:hint="eastAsia"/>
-        </w:rPr>
-      </w:pPr>
-      <w:r>
-        <w:rPr>
-          <w:rFonts w:hint="eastAsia"/>
-        </w:rPr>
-        <w:t>阻塞 IO</w:t>
-      </w:r>
-    </w:p>
-    <w:p>
-      <w:pPr>
-        <w:widowControl w:val="0"/>
-        <w:numPr>
-          <w:numId w:val="0"/>
-        </w:numPr>
-        <w:jc w:val="both"/>
-        <w:rPr>
-          <w:rFonts w:hint="eastAsia"/>
-        </w:rPr>
-      </w:pPr>
-      <w:r>
-        <w:rPr>
-          <w:rFonts w:hint="eastAsia"/>
-        </w:rPr>
-        <w:t>中断</w:t>
-      </w:r>
-    </w:p>
-    <w:p>
-      <w:pPr>
-        <w:widowControl w:val="0"/>
-        <w:numPr>
-          <w:numId w:val="0"/>
-        </w:numPr>
-        <w:jc w:val="both"/>
-        <w:rPr>
-          <w:rFonts w:hint="eastAsia"/>
-        </w:rPr>
-      </w:pPr>
-      <w:r>
-        <w:rPr>
-          <w:rFonts w:hint="eastAsia"/>
-        </w:rPr>
-        <w:t>磁盘</w:t>
-      </w:r>
-    </w:p>
-    <w:p>
-      <w:pPr>
-        <w:widowControl w:val="0"/>
-        <w:numPr>
-          <w:numId w:val="0"/>
-        </w:numPr>
-        <w:tabs>
-          <w:tab w:val="left" w:pos="487"/>
-        </w:tabs>
-        <w:jc w:val="both"/>
-        <w:rPr>
-          <w:rFonts w:hint="eastAsia"/>
-          <w:lang w:eastAsia="zh-CN"/>
-        </w:rPr>
-      </w:pPr>
-      <w:r>
-        <w:rPr>
-          <w:rFonts w:hint="eastAsia"/>
-        </w:rPr>
-        <w:t>CPU</w:t>
-      </w:r>
-      <w:r>
-        <w:rPr>
-          <w:rFonts w:hint="eastAsia"/>
-          <w:lang w:eastAsia="zh-CN"/>
-        </w:rPr>
-        <w:tab/>
-      </w:r>
-    </w:p>
-    <w:p>
-      <w:pPr>
-        <w:widowControl w:val="0"/>
-        <w:numPr>
-          <w:numId w:val="0"/>
-        </w:numPr>
-        <w:tabs>
-          <w:tab w:val="left" w:pos="487"/>
-        </w:tabs>
-        <w:jc w:val="both"/>
-        <w:rPr>
-          <w:rFonts w:hint="eastAsia"/>
-          <w:lang w:eastAsia="zh-CN"/>
-        </w:rPr>
-      </w:pPr>
-    </w:p>
-    <w:p>
-      <w:pPr>
-        <w:rPr>
-          <w:rFonts w:hint="eastAsia"/>
-        </w:rPr>
-      </w:pPr>
-      <w:r>
-        <w:rPr>
-          <w:rFonts w:hint="eastAsia"/>
-        </w:rPr>
-        <w:t xml:space="preserve">2、kasan  </w:t>
-      </w:r>
-    </w:p>
-    <w:p>
-      <w:pPr>
-        <w:rPr>
-          <w:rFonts w:hint="eastAsia"/>
-        </w:rPr>
-      </w:pPr>
-      <w:r>
-        <w:rPr>
-          <w:rFonts w:hint="eastAsia"/>
-        </w:rPr>
-        <w:t>支持arm64和x86</w:t>
-      </w:r>
-    </w:p>
-    <w:p>
-      <w:pPr>
-        <w:rPr>
-          <w:rFonts w:hint="eastAsia"/>
-        </w:rPr>
-      </w:pPr>
-      <w:r>
-        <w:rPr>
-          <w:rFonts w:hint="eastAsia"/>
-        </w:rPr>
-        <w:t>kasan是一个动态检查内存错误的工具，可以检查内存越界访问、使用已释放内存、重复释放以及栈溢出。</w:t>
-      </w:r>
+          <w:ilvl w:val="0"/>
+          <w:numId w:val="0"/>
+        </w:numPr>
+        <w:jc w:val="both"/>
+        <w:rPr>
+          <w:rFonts w:hint="eastAsia"/>
+          <w:lang w:val="en-US" w:eastAsia="zh-CN"/>
+        </w:rPr>
+      </w:pPr>
     </w:p>
     <w:p>
       <w:pPr>
@@ -363,19 +153,21 @@
       <w:pPr>
         <w:widowControl w:val="0"/>
         <w:numPr>
-          <w:numId w:val="0"/>
-        </w:numPr>
-        <w:jc w:val="both"/>
-        <w:rPr>
-          <w:rFonts w:hint="eastAsia"/>
-          <w:lang w:val="en-US" w:eastAsia="zh-CN"/>
-        </w:rPr>
-      </w:pPr>
-    </w:p>
-    <w:p>
-      <w:pPr>
-        <w:widowControl w:val="0"/>
-        <w:numPr>
+          <w:ilvl w:val="0"/>
+          <w:numId w:val="0"/>
+        </w:numPr>
+        <w:jc w:val="both"/>
+        <w:rPr>
+          <w:rFonts w:hint="eastAsia"/>
+          <w:lang w:val="en-US" w:eastAsia="zh-CN"/>
+        </w:rPr>
+      </w:pPr>
+    </w:p>
+    <w:p>
+      <w:pPr>
+        <w:widowControl w:val="0"/>
+        <w:numPr>
+          <w:ilvl w:val="0"/>
           <w:numId w:val="0"/>
         </w:numPr>
         <w:jc w:val="both"/>
@@ -396,6 +188,7 @@
       <w:pPr>
         <w:widowControl w:val="0"/>
         <w:numPr>
+          <w:ilvl w:val="0"/>
           <w:numId w:val="0"/>
         </w:numPr>
         <w:jc w:val="both"/>
@@ -416,6 +209,7 @@
       <w:pPr>
         <w:widowControl w:val="0"/>
         <w:numPr>
+          <w:ilvl w:val="0"/>
           <w:numId w:val="0"/>
         </w:numPr>
         <w:jc w:val="both"/>
@@ -436,6 +230,7 @@
       <w:pPr>
         <w:widowControl w:val="0"/>
         <w:numPr>
+          <w:ilvl w:val="0"/>
           <w:numId w:val="0"/>
         </w:numPr>
         <w:jc w:val="both"/>
@@ -456,6 +251,7 @@
       <w:pPr>
         <w:widowControl w:val="0"/>
         <w:numPr>
+          <w:ilvl w:val="0"/>
           <w:numId w:val="0"/>
         </w:numPr>
         <w:jc w:val="both"/>
@@ -476,6 +272,7 @@
       <w:pPr>
         <w:widowControl w:val="0"/>
         <w:numPr>
+          <w:ilvl w:val="0"/>
           <w:numId w:val="0"/>
         </w:numPr>
         <w:jc w:val="both"/>
@@ -496,6 +293,7 @@
       <w:pPr>
         <w:widowControl w:val="0"/>
         <w:numPr>
+          <w:ilvl w:val="0"/>
           <w:numId w:val="0"/>
         </w:numPr>
         <w:jc w:val="both"/>
@@ -516,6 +314,7 @@
       <w:pPr>
         <w:widowControl w:val="0"/>
         <w:numPr>
+          <w:ilvl w:val="0"/>
           <w:numId w:val="0"/>
         </w:numPr>
         <w:jc w:val="both"/>
@@ -536,6 +335,7 @@
       <w:pPr>
         <w:widowControl w:val="0"/>
         <w:numPr>
+          <w:ilvl w:val="0"/>
           <w:numId w:val="0"/>
         </w:numPr>
         <w:jc w:val="both"/>
@@ -556,6 +356,7 @@
       <w:pPr>
         <w:widowControl w:val="0"/>
         <w:numPr>
+          <w:ilvl w:val="0"/>
           <w:numId w:val="0"/>
         </w:numPr>
         <w:jc w:val="both"/>
@@ -576,6 +377,7 @@
       <w:pPr>
         <w:widowControl w:val="0"/>
         <w:numPr>
+          <w:ilvl w:val="0"/>
           <w:numId w:val="0"/>
         </w:numPr>
         <w:jc w:val="both"/>
@@ -596,6 +398,7 @@
       <w:pPr>
         <w:widowControl w:val="0"/>
         <w:numPr>
+          <w:ilvl w:val="0"/>
           <w:numId w:val="0"/>
         </w:numPr>
         <w:jc w:val="both"/>
@@ -616,6 +419,7 @@
       <w:pPr>
         <w:widowControl w:val="0"/>
         <w:numPr>
+          <w:ilvl w:val="0"/>
           <w:numId w:val="0"/>
         </w:numPr>
         <w:jc w:val="both"/>
@@ -636,6 +440,7 @@
       <w:pPr>
         <w:widowControl w:val="0"/>
         <w:numPr>
+          <w:ilvl w:val="0"/>
           <w:numId w:val="0"/>
         </w:numPr>
         <w:jc w:val="both"/>
@@ -656,6 +461,7 @@
       <w:pPr>
         <w:widowControl w:val="0"/>
         <w:numPr>
+          <w:ilvl w:val="0"/>
           <w:numId w:val="0"/>
         </w:numPr>
         <w:jc w:val="both"/>
@@ -676,6 +482,7 @@
       <w:pPr>
         <w:widowControl w:val="0"/>
         <w:numPr>
+          <w:ilvl w:val="0"/>
           <w:numId w:val="0"/>
         </w:numPr>
         <w:jc w:val="both"/>
@@ -696,6 +503,7 @@
       <w:pPr>
         <w:widowControl w:val="0"/>
         <w:numPr>
+          <w:ilvl w:val="0"/>
           <w:numId w:val="0"/>
         </w:numPr>
         <w:jc w:val="both"/>
@@ -716,6 +524,7 @@
       <w:pPr>
         <w:widowControl w:val="0"/>
         <w:numPr>
+          <w:ilvl w:val="0"/>
           <w:numId w:val="0"/>
         </w:numPr>
         <w:jc w:val="both"/>
@@ -736,6 +545,7 @@
       <w:pPr>
         <w:widowControl w:val="0"/>
         <w:numPr>
+          <w:ilvl w:val="0"/>
           <w:numId w:val="0"/>
         </w:numPr>
         <w:jc w:val="both"/>
@@ -756,6 +566,7 @@
       <w:pPr>
         <w:widowControl w:val="0"/>
         <w:numPr>
+          <w:ilvl w:val="0"/>
           <w:numId w:val="0"/>
         </w:numPr>
         <w:jc w:val="both"/>
@@ -776,6 +587,7 @@
       <w:pPr>
         <w:widowControl w:val="0"/>
         <w:numPr>
+          <w:ilvl w:val="0"/>
           <w:numId w:val="0"/>
         </w:numPr>
         <w:jc w:val="both"/>
@@ -992,6 +804,7 @@
       <w:pPr>
         <w:widowControl w:val="0"/>
         <w:numPr>
+          <w:ilvl w:val="0"/>
           <w:numId w:val="0"/>
         </w:numPr>
         <w:jc w:val="both"/>
@@ -1019,6 +832,7 @@
       <w:pPr>
         <w:widowControl w:val="0"/>
         <w:numPr>
+          <w:ilvl w:val="0"/>
           <w:numId w:val="0"/>
         </w:numPr>
         <w:jc w:val="both"/>
@@ -1060,6 +874,7 @@
       <w:pPr>
         <w:widowControl w:val="0"/>
         <w:numPr>
+          <w:ilvl w:val="0"/>
           <w:numId w:val="0"/>
         </w:numPr>
         <w:jc w:val="both"/>
@@ -1080,6 +895,7 @@
       <w:pPr>
         <w:widowControl w:val="0"/>
         <w:numPr>
+          <w:ilvl w:val="0"/>
           <w:numId w:val="0"/>
         </w:numPr>
         <w:jc w:val="both"/>
@@ -1100,29 +916,21 @@
       <w:pPr>
         <w:widowControl w:val="0"/>
         <w:numPr>
-          <w:numId w:val="0"/>
-        </w:numPr>
-        <w:jc w:val="both"/>
-        <w:rPr>
-          <w:rFonts w:hint="eastAsia"/>
-          <w:lang w:val="en-US" w:eastAsia="zh-CN"/>
-        </w:rPr>
-      </w:pPr>
-      <w:r>
-        <w:rPr>
-          <w:rFonts w:hint="eastAsia"/>
-          <w:lang w:val="en-US" w:eastAsia="zh-CN"/>
-        </w:rPr>
-        <w:t>(4)、</w:t>
-      </w:r>
-      <w:bookmarkStart w:id="0" w:name="_GoBack"/>
-      <w:bookmarkEnd w:id="0"/>
-      <w:r>
-        <w:rPr>
-          <w:rFonts w:hint="eastAsia"/>
-          <w:lang w:val="en-US" w:eastAsia="zh-CN"/>
-        </w:rPr>
-        <w:t>export AR=aarch64-linux-gnu-ar</w:t>
+          <w:ilvl w:val="0"/>
+          <w:numId w:val="0"/>
+        </w:numPr>
+        <w:jc w:val="both"/>
+        <w:rPr>
+          <w:rFonts w:hint="eastAsia"/>
+          <w:lang w:val="en-US" w:eastAsia="zh-CN"/>
+        </w:rPr>
+      </w:pPr>
+      <w:r>
+        <w:rPr>
+          <w:rFonts w:hint="eastAsia"/>
+          <w:lang w:val="en-US" w:eastAsia="zh-CN"/>
+        </w:rPr>
+        <w:t>(4)、export AR=aarch64-linux-gnu-ar</w:t>
       </w:r>
     </w:p>
     <w:p>
@@ -1171,29 +979,172 @@
       <w:pPr>
         <w:widowControl w:val="0"/>
         <w:numPr>
-          <w:numId w:val="0"/>
-        </w:numPr>
-        <w:jc w:val="both"/>
-        <w:rPr>
-          <w:rFonts w:hint="eastAsia"/>
-          <w:lang w:val="en-US" w:eastAsia="zh-CN"/>
-        </w:rPr>
-      </w:pPr>
-    </w:p>
-    <w:p>
-      <w:pPr>
-        <w:numPr>
-          <w:numId w:val="0"/>
-        </w:numPr>
-        <w:rPr>
-          <w:rFonts w:hint="eastAsia"/>
-          <w:lang w:val="en-US" w:eastAsia="zh-CN"/>
-        </w:rPr>
-      </w:pPr>
-    </w:p>
-    <w:p>
-      <w:pPr>
-        <w:numPr>
+          <w:ilvl w:val="0"/>
+          <w:numId w:val="0"/>
+        </w:numPr>
+        <w:jc w:val="both"/>
+        <w:rPr>
+          <w:rFonts w:hint="eastAsia"/>
+          <w:lang w:val="en-US" w:eastAsia="zh-CN"/>
+        </w:rPr>
+      </w:pPr>
+    </w:p>
+    <w:p>
+      <w:pPr>
+        <w:widowControl w:val="0"/>
+        <w:numPr>
+          <w:ilvl w:val="0"/>
+          <w:numId w:val="0"/>
+        </w:numPr>
+        <w:jc w:val="both"/>
+        <w:rPr>
+          <w:rFonts w:hint="eastAsia"/>
+          <w:lang w:val="en-US" w:eastAsia="zh-CN"/>
+        </w:rPr>
+      </w:pPr>
+    </w:p>
+    <w:p>
+      <w:pPr>
+        <w:widowControl w:val="0"/>
+        <w:numPr>
+          <w:ilvl w:val="0"/>
+          <w:numId w:val="0"/>
+        </w:numPr>
+        <w:jc w:val="both"/>
+        <w:rPr>
+          <w:rFonts w:hint="eastAsia"/>
+          <w:lang w:val="en-US" w:eastAsia="zh-CN"/>
+        </w:rPr>
+      </w:pPr>
+    </w:p>
+    <w:p>
+      <w:pPr>
+        <w:widowControl w:val="0"/>
+        <w:numPr>
+          <w:ilvl w:val="0"/>
+          <w:numId w:val="0"/>
+        </w:numPr>
+        <w:jc w:val="both"/>
+        <w:rPr>
+          <w:rFonts w:hint="eastAsia"/>
+          <w:lang w:val="en-US" w:eastAsia="zh-CN"/>
+        </w:rPr>
+      </w:pPr>
+    </w:p>
+    <w:p>
+      <w:pPr>
+        <w:widowControl w:val="0"/>
+        <w:numPr>
+          <w:ilvl w:val="0"/>
+          <w:numId w:val="0"/>
+        </w:numPr>
+        <w:jc w:val="both"/>
+        <w:rPr>
+          <w:rFonts w:hint="eastAsia"/>
+          <w:lang w:val="en-US" w:eastAsia="zh-CN"/>
+        </w:rPr>
+      </w:pPr>
+    </w:p>
+    <w:p>
+      <w:pPr>
+        <w:widowControl w:val="0"/>
+        <w:numPr>
+          <w:ilvl w:val="0"/>
+          <w:numId w:val="0"/>
+        </w:numPr>
+        <w:jc w:val="both"/>
+        <w:rPr>
+          <w:rFonts w:hint="eastAsia"/>
+          <w:lang w:val="en-US" w:eastAsia="zh-CN"/>
+        </w:rPr>
+      </w:pPr>
+    </w:p>
+    <w:p>
+      <w:pPr>
+        <w:widowControl w:val="0"/>
+        <w:numPr>
+          <w:ilvl w:val="0"/>
+          <w:numId w:val="0"/>
+        </w:numPr>
+        <w:jc w:val="both"/>
+        <w:rPr>
+          <w:rFonts w:hint="eastAsia"/>
+          <w:lang w:val="en-US" w:eastAsia="zh-CN"/>
+        </w:rPr>
+      </w:pPr>
+    </w:p>
+    <w:p>
+      <w:pPr>
+        <w:widowControl w:val="0"/>
+        <w:numPr>
+          <w:ilvl w:val="0"/>
+          <w:numId w:val="0"/>
+        </w:numPr>
+        <w:jc w:val="both"/>
+        <w:rPr>
+          <w:rFonts w:hint="eastAsia"/>
+          <w:lang w:val="en-US" w:eastAsia="zh-CN"/>
+        </w:rPr>
+      </w:pPr>
+    </w:p>
+    <w:p>
+      <w:pPr>
+        <w:widowControl w:val="0"/>
+        <w:numPr>
+          <w:ilvl w:val="0"/>
+          <w:numId w:val="0"/>
+        </w:numPr>
+        <w:jc w:val="both"/>
+        <w:rPr>
+          <w:rFonts w:hint="eastAsia"/>
+          <w:lang w:val="en-US" w:eastAsia="zh-CN"/>
+        </w:rPr>
+      </w:pPr>
+    </w:p>
+    <w:p>
+      <w:pPr>
+        <w:widowControl w:val="0"/>
+        <w:numPr>
+          <w:ilvl w:val="0"/>
+          <w:numId w:val="0"/>
+        </w:numPr>
+        <w:jc w:val="both"/>
+        <w:rPr>
+          <w:rFonts w:hint="eastAsia"/>
+          <w:lang w:val="en-US" w:eastAsia="zh-CN"/>
+        </w:rPr>
+      </w:pPr>
+    </w:p>
+    <w:p>
+      <w:pPr>
+        <w:widowControl w:val="0"/>
+        <w:numPr>
+          <w:ilvl w:val="0"/>
+          <w:numId w:val="0"/>
+        </w:numPr>
+        <w:jc w:val="both"/>
+        <w:rPr>
+          <w:rFonts w:hint="eastAsia"/>
+          <w:lang w:val="en-US" w:eastAsia="zh-CN"/>
+        </w:rPr>
+      </w:pPr>
+    </w:p>
+    <w:p>
+      <w:pPr>
+        <w:numPr>
+          <w:ilvl w:val="0"/>
+          <w:numId w:val="0"/>
+        </w:numPr>
+        <w:rPr>
+          <w:rFonts w:hint="eastAsia"/>
+          <w:lang w:val="en-US" w:eastAsia="zh-CN"/>
+        </w:rPr>
+      </w:pPr>
+    </w:p>
+    <w:p>
+      <w:pPr>
+        <w:numPr>
+          <w:ilvl w:val="0"/>
           <w:numId w:val="0"/>
         </w:numPr>
         <w:rPr>
@@ -1225,6 +1176,7 @@
     <w:p>
       <w:pPr>
         <w:numPr>
+          <w:ilvl w:val="0"/>
           <w:numId w:val="0"/>
         </w:numPr>
         <w:rPr>
@@ -1256,6 +1208,7 @@
     <w:p>
       <w:pPr>
         <w:numPr>
+          <w:ilvl w:val="0"/>
           <w:numId w:val="0"/>
         </w:numPr>
         <w:rPr>
@@ -1343,6 +1296,7 @@
     <w:p>
       <w:pPr>
         <w:numPr>
+          <w:ilvl w:val="0"/>
           <w:numId w:val="0"/>
         </w:numPr>
         <w:rPr>
@@ -1361,6 +1315,7 @@
     <w:p>
       <w:pPr>
         <w:numPr>
+          <w:ilvl w:val="0"/>
           <w:numId w:val="0"/>
         </w:numPr>
         <w:rPr>
@@ -1412,6 +1367,7 @@
     </w:p>
     <w:tbl>
       <w:tblPr>
+        <w:tblStyle w:val="8"/>
         <w:tblW w:w="8586" w:type="dxa"/>
         <w:tblInd w:w="0" w:type="dxa"/>
         <w:tblBorders>
@@ -1445,6 +1401,7 @@
             <w:insideH w:val="none" w:color="auto" w:sz="0" w:space="0"/>
             <w:insideV w:val="none" w:color="auto" w:sz="0" w:space="0"/>
           </w:tblBorders>
+          <w:shd w:val="clear" w:color="auto" w:fill="FAF7EF"/>
           <w:tblLayout w:type="fixed"/>
           <w:tblCellMar>
             <w:top w:w="0" w:type="dxa"/>
@@ -1497,7 +1454,6 @@
                 <w:spacing w:val="0"/>
                 <w:sz w:val="14"/>
                 <w:szCs w:val="14"/>
-                <w:bdr w:val="none" w:color="auto" w:sz="0" w:space="0"/>
               </w:rPr>
               <w:t>命令行参数</w:t>
             </w:r>
@@ -1547,128 +1503,8 @@
                 <w:spacing w:val="0"/>
                 <w:sz w:val="14"/>
                 <w:szCs w:val="14"/>
-                <w:bdr w:val="none" w:color="auto" w:sz="0" w:space="0"/>
               </w:rPr>
               <w:t>含义描述</w:t>
-            </w:r>
-          </w:p>
-        </w:tc>
-      </w:tr>
-      <w:tr>
-        <w:tblPrEx>
-          <w:tblBorders>
-            <w:top w:val="single" w:color="DFDFDF" w:sz="4" w:space="0"/>
-            <w:left w:val="single" w:color="DFDFDF" w:sz="4" w:space="0"/>
-            <w:bottom w:val="single" w:color="DFDFDF" w:sz="4" w:space="0"/>
-            <w:right w:val="single" w:color="DFDFDF" w:sz="4" w:space="0"/>
-            <w:insideH w:val="none" w:color="auto" w:sz="0" w:space="0"/>
-            <w:insideV w:val="none" w:color="auto" w:sz="0" w:space="0"/>
-          </w:tblBorders>
-          <w:tblLayout w:type="fixed"/>
-          <w:tblCellMar>
-            <w:top w:w="0" w:type="dxa"/>
-            <w:left w:w="0" w:type="dxa"/>
-            <w:bottom w:w="0" w:type="dxa"/>
-            <w:right w:w="0" w:type="dxa"/>
-          </w:tblCellMar>
-        </w:tblPrEx>
-        <w:tc>
-          <w:tcPr>
-            <w:tcW w:w="959" w:type="dxa"/>
-            <w:tcBorders>
-              <w:top w:val="single" w:color="C0C0C0" w:sz="4" w:space="0"/>
-              <w:left w:val="single" w:color="C0C0C0" w:sz="4" w:space="0"/>
-              <w:bottom w:val="single" w:color="C0C0C0" w:sz="4" w:space="0"/>
-              <w:right w:val="single" w:color="C0C0C0" w:sz="4" w:space="0"/>
-            </w:tcBorders>
-            <w:shd w:val="clear" w:color="auto" w:fill="FAF7EF"/>
-            <w:tcMar>
-              <w:top w:w="80" w:type="dxa"/>
-              <w:left w:w="140" w:type="dxa"/>
-              <w:bottom w:w="80" w:type="dxa"/>
-              <w:right w:w="140" w:type="dxa"/>
-            </w:tcMar>
-            <w:vAlign w:val="top"/>
-          </w:tcPr>
-          <w:p>
-            <w:pPr>
-              <w:pStyle w:val="4"/>
-              <w:keepNext w:val="0"/>
-              <w:keepLines w:val="0"/>
-              <w:widowControl/>
-              <w:suppressLineNumbers w:val="0"/>
-              <w:pBdr>
-                <w:top w:val="none" w:color="auto" w:sz="0" w:space="0"/>
-                <w:left w:val="none" w:color="auto" w:sz="0" w:space="0"/>
-                <w:bottom w:val="none" w:color="auto" w:sz="0" w:space="0"/>
-                <w:right w:val="none" w:color="auto" w:sz="0" w:space="0"/>
-              </w:pBdr>
-              <w:spacing w:before="100" w:beforeAutospacing="0" w:after="100" w:afterAutospacing="0"/>
-              <w:ind w:left="0" w:right="0" w:firstLine="0"/>
-              <w:jc w:val="left"/>
-            </w:pPr>
-            <w:r>
-              <w:rPr>
-                <w:rFonts w:hint="default" w:ascii="Verdana" w:hAnsi="Verdana" w:cs="Verdana"/>
-                <w:i w:val="0"/>
-                <w:caps w:val="0"/>
-                <w:color w:val="393939"/>
-                <w:spacing w:val="0"/>
-                <w:sz w:val="14"/>
-                <w:szCs w:val="14"/>
-                <w:bdr w:val="none" w:color="auto" w:sz="0" w:space="0"/>
-              </w:rPr>
-              <w:t>-s</w:t>
-            </w:r>
-          </w:p>
-        </w:tc>
-        <w:tc>
-          <w:tcPr>
-            <w:tcW w:w="7627" w:type="dxa"/>
-            <w:tcBorders>
-              <w:top w:val="single" w:color="C0C0C0" w:sz="4" w:space="0"/>
-              <w:left w:val="single" w:color="C0C0C0" w:sz="4" w:space="0"/>
-              <w:bottom w:val="single" w:color="C0C0C0" w:sz="4" w:space="0"/>
-              <w:right w:val="single" w:color="C0C0C0" w:sz="4" w:space="0"/>
-            </w:tcBorders>
-            <w:shd w:val="clear" w:color="auto" w:fill="FAF7EF"/>
-            <w:tcMar>
-              <w:top w:w="80" w:type="dxa"/>
-              <w:left w:w="140" w:type="dxa"/>
-              <w:bottom w:w="80" w:type="dxa"/>
-              <w:right w:w="140" w:type="dxa"/>
-            </w:tcMar>
-            <w:vAlign w:val="top"/>
-          </w:tcPr>
-          <w:p>
-            <w:pPr>
-              <w:pStyle w:val="4"/>
-              <w:keepNext w:val="0"/>
-              <w:keepLines w:val="0"/>
-              <w:widowControl/>
-              <w:suppressLineNumbers w:val="0"/>
-              <w:pBdr>
-                <w:top w:val="none" w:color="auto" w:sz="0" w:space="0"/>
-                <w:left w:val="none" w:color="auto" w:sz="0" w:space="0"/>
-                <w:bottom w:val="none" w:color="auto" w:sz="0" w:space="0"/>
-                <w:right w:val="none" w:color="auto" w:sz="0" w:space="0"/>
-              </w:pBdr>
-              <w:spacing w:before="100" w:beforeAutospacing="0" w:after="100" w:afterAutospacing="0"/>
-              <w:ind w:left="0" w:right="0" w:firstLine="0"/>
-              <w:jc w:val="left"/>
-            </w:pPr>
-            <w:r>
-              <w:rPr>
-                <w:rFonts w:hint="default" w:ascii="Verdana" w:hAnsi="Verdana" w:cs="Verdana"/>
-                <w:i w:val="0"/>
-                <w:caps w:val="0"/>
-                <w:color w:val="393939"/>
-                <w:spacing w:val="0"/>
-                <w:sz w:val="14"/>
-                <w:szCs w:val="14"/>
-                <w:bdr w:val="none" w:color="auto" w:sz="0" w:space="0"/>
-              </w:rPr>
-              <w:t>将iperf以server模式启动，例如：iperf3 –s，iperf3默认启动的监听端口为5201，可以通过“-p”选项修改默认监听端口</w:t>
             </w:r>
           </w:p>
         </w:tc>
@@ -1736,7 +1572,123 @@
                 <w:spacing w:val="0"/>
                 <w:sz w:val="14"/>
                 <w:szCs w:val="14"/>
-                <w:bdr w:val="none" w:color="auto" w:sz="0" w:space="0"/>
+              </w:rPr>
+              <w:t>-s</w:t>
+            </w:r>
+          </w:p>
+        </w:tc>
+        <w:tc>
+          <w:tcPr>
+            <w:tcW w:w="7627" w:type="dxa"/>
+            <w:tcBorders>
+              <w:top w:val="single" w:color="C0C0C0" w:sz="4" w:space="0"/>
+              <w:left w:val="single" w:color="C0C0C0" w:sz="4" w:space="0"/>
+              <w:bottom w:val="single" w:color="C0C0C0" w:sz="4" w:space="0"/>
+              <w:right w:val="single" w:color="C0C0C0" w:sz="4" w:space="0"/>
+            </w:tcBorders>
+            <w:shd w:val="clear" w:color="auto" w:fill="FAF7EF"/>
+            <w:tcMar>
+              <w:top w:w="80" w:type="dxa"/>
+              <w:left w:w="140" w:type="dxa"/>
+              <w:bottom w:w="80" w:type="dxa"/>
+              <w:right w:w="140" w:type="dxa"/>
+            </w:tcMar>
+            <w:vAlign w:val="top"/>
+          </w:tcPr>
+          <w:p>
+            <w:pPr>
+              <w:pStyle w:val="4"/>
+              <w:keepNext w:val="0"/>
+              <w:keepLines w:val="0"/>
+              <w:widowControl/>
+              <w:suppressLineNumbers w:val="0"/>
+              <w:pBdr>
+                <w:top w:val="none" w:color="auto" w:sz="0" w:space="0"/>
+                <w:left w:val="none" w:color="auto" w:sz="0" w:space="0"/>
+                <w:bottom w:val="none" w:color="auto" w:sz="0" w:space="0"/>
+                <w:right w:val="none" w:color="auto" w:sz="0" w:space="0"/>
+              </w:pBdr>
+              <w:spacing w:before="100" w:beforeAutospacing="0" w:after="100" w:afterAutospacing="0"/>
+              <w:ind w:left="0" w:right="0" w:firstLine="0"/>
+              <w:jc w:val="left"/>
+            </w:pPr>
+            <w:r>
+              <w:rPr>
+                <w:rFonts w:hint="default" w:ascii="Verdana" w:hAnsi="Verdana" w:cs="Verdana"/>
+                <w:i w:val="0"/>
+                <w:caps w:val="0"/>
+                <w:color w:val="393939"/>
+                <w:spacing w:val="0"/>
+                <w:sz w:val="14"/>
+                <w:szCs w:val="14"/>
+              </w:rPr>
+              <w:t>将iperf以server模式启动，例如：iperf3 –s，iperf3默认启动的监听端口为5201，可以通过“-p”选项修改默认监听端口</w:t>
+            </w:r>
+          </w:p>
+        </w:tc>
+      </w:tr>
+      <w:tr>
+        <w:tblPrEx>
+          <w:tblBorders>
+            <w:top w:val="single" w:color="DFDFDF" w:sz="4" w:space="0"/>
+            <w:left w:val="single" w:color="DFDFDF" w:sz="4" w:space="0"/>
+            <w:bottom w:val="single" w:color="DFDFDF" w:sz="4" w:space="0"/>
+            <w:right w:val="single" w:color="DFDFDF" w:sz="4" w:space="0"/>
+            <w:insideH w:val="none" w:color="auto" w:sz="0" w:space="0"/>
+            <w:insideV w:val="none" w:color="auto" w:sz="0" w:space="0"/>
+          </w:tblBorders>
+          <w:tblLayout w:type="fixed"/>
+          <w:tblCellMar>
+            <w:top w:w="0" w:type="dxa"/>
+            <w:left w:w="0" w:type="dxa"/>
+            <w:bottom w:w="0" w:type="dxa"/>
+            <w:right w:w="0" w:type="dxa"/>
+          </w:tblCellMar>
+        </w:tblPrEx>
+        <w:tc>
+          <w:tcPr>
+            <w:tcW w:w="959" w:type="dxa"/>
+            <w:tcBorders>
+              <w:top w:val="single" w:color="C0C0C0" w:sz="4" w:space="0"/>
+              <w:left w:val="single" w:color="C0C0C0" w:sz="4" w:space="0"/>
+              <w:bottom w:val="single" w:color="C0C0C0" w:sz="4" w:space="0"/>
+              <w:right w:val="single" w:color="C0C0C0" w:sz="4" w:space="0"/>
+            </w:tcBorders>
+            <w:shd w:val="clear" w:color="auto" w:fill="FAF7EF"/>
+            <w:tcMar>
+              <w:top w:w="80" w:type="dxa"/>
+              <w:left w:w="140" w:type="dxa"/>
+              <w:bottom w:w="80" w:type="dxa"/>
+              <w:right w:w="140" w:type="dxa"/>
+            </w:tcMar>
+            <w:vAlign w:val="top"/>
+          </w:tcPr>
+          <w:p>
+            <w:pPr>
+              <w:pStyle w:val="4"/>
+              <w:keepNext w:val="0"/>
+              <w:keepLines w:val="0"/>
+              <w:widowControl/>
+              <w:suppressLineNumbers w:val="0"/>
+              <w:pBdr>
+                <w:top w:val="none" w:color="auto" w:sz="0" w:space="0"/>
+                <w:left w:val="none" w:color="auto" w:sz="0" w:space="0"/>
+                <w:bottom w:val="none" w:color="auto" w:sz="0" w:space="0"/>
+                <w:right w:val="none" w:color="auto" w:sz="0" w:space="0"/>
+              </w:pBdr>
+              <w:spacing w:before="100" w:beforeAutospacing="0" w:after="100" w:afterAutospacing="0"/>
+              <w:ind w:left="0" w:right="0" w:firstLine="0"/>
+              <w:jc w:val="left"/>
+            </w:pPr>
+            <w:r>
+              <w:rPr>
+                <w:rFonts w:hint="default" w:ascii="Verdana" w:hAnsi="Verdana" w:cs="Verdana"/>
+                <w:i w:val="0"/>
+                <w:caps w:val="0"/>
+                <w:color w:val="393939"/>
+                <w:spacing w:val="0"/>
+                <w:sz w:val="14"/>
+                <w:szCs w:val="14"/>
               </w:rPr>
               <w:t>-D</w:t>
             </w:r>
@@ -1786,7 +1738,6 @@
                 <w:spacing w:val="0"/>
                 <w:sz w:val="14"/>
                 <w:szCs w:val="14"/>
-                <w:bdr w:val="none" w:color="auto" w:sz="0" w:space="0"/>
               </w:rPr>
               <w:t>将iperf作为后台守护进程运行，例如：iperf3 -s -</w:t>
             </w:r>
@@ -1798,58 +1749,63 @@
       <w:pPr>
         <w:widowControl w:val="0"/>
         <w:numPr>
-          <w:numId w:val="0"/>
-        </w:numPr>
-        <w:jc w:val="both"/>
-        <w:rPr>
-          <w:rFonts w:hint="eastAsia"/>
-          <w:lang w:val="en-US" w:eastAsia="zh-CN"/>
-        </w:rPr>
-      </w:pPr>
-    </w:p>
-    <w:p>
-      <w:pPr>
-        <w:widowControl w:val="0"/>
-        <w:numPr>
-          <w:numId w:val="0"/>
-        </w:numPr>
-        <w:jc w:val="both"/>
-        <w:rPr>
-          <w:rFonts w:hint="eastAsia"/>
-          <w:lang w:val="en-US" w:eastAsia="zh-CN"/>
-        </w:rPr>
-      </w:pPr>
-    </w:p>
-    <w:p>
-      <w:pPr>
-        <w:widowControl w:val="0"/>
-        <w:numPr>
-          <w:numId w:val="0"/>
-        </w:numPr>
-        <w:jc w:val="both"/>
-        <w:rPr>
-          <w:rFonts w:hint="eastAsia"/>
-          <w:lang w:val="en-US" w:eastAsia="zh-CN"/>
-        </w:rPr>
-      </w:pPr>
-    </w:p>
-    <w:p>
-      <w:pPr>
-        <w:widowControl w:val="0"/>
-        <w:numPr>
-          <w:numId w:val="0"/>
-        </w:numPr>
-        <w:jc w:val="both"/>
-        <w:rPr>
-          <w:rFonts w:hint="eastAsia"/>
-          <w:lang w:val="en-US" w:eastAsia="zh-CN"/>
-        </w:rPr>
-      </w:pPr>
-    </w:p>
-    <w:p>
-      <w:pPr>
-        <w:widowControl w:val="0"/>
-        <w:numPr>
+          <w:ilvl w:val="0"/>
+          <w:numId w:val="0"/>
+        </w:numPr>
+        <w:jc w:val="both"/>
+        <w:rPr>
+          <w:rFonts w:hint="eastAsia"/>
+          <w:lang w:val="en-US" w:eastAsia="zh-CN"/>
+        </w:rPr>
+      </w:pPr>
+    </w:p>
+    <w:p>
+      <w:pPr>
+        <w:widowControl w:val="0"/>
+        <w:numPr>
+          <w:ilvl w:val="0"/>
+          <w:numId w:val="0"/>
+        </w:numPr>
+        <w:jc w:val="both"/>
+        <w:rPr>
+          <w:rFonts w:hint="eastAsia"/>
+          <w:lang w:val="en-US" w:eastAsia="zh-CN"/>
+        </w:rPr>
+      </w:pPr>
+    </w:p>
+    <w:p>
+      <w:pPr>
+        <w:widowControl w:val="0"/>
+        <w:numPr>
+          <w:ilvl w:val="0"/>
+          <w:numId w:val="0"/>
+        </w:numPr>
+        <w:jc w:val="both"/>
+        <w:rPr>
+          <w:rFonts w:hint="eastAsia"/>
+          <w:lang w:val="en-US" w:eastAsia="zh-CN"/>
+        </w:rPr>
+      </w:pPr>
+    </w:p>
+    <w:p>
+      <w:pPr>
+        <w:widowControl w:val="0"/>
+        <w:numPr>
+          <w:ilvl w:val="0"/>
+          <w:numId w:val="0"/>
+        </w:numPr>
+        <w:jc w:val="both"/>
+        <w:rPr>
+          <w:rFonts w:hint="eastAsia"/>
+          <w:lang w:val="en-US" w:eastAsia="zh-CN"/>
+        </w:rPr>
+      </w:pPr>
+    </w:p>
+    <w:p>
+      <w:pPr>
+        <w:widowControl w:val="0"/>
+        <w:numPr>
+          <w:ilvl w:val="0"/>
           <w:numId w:val="0"/>
         </w:numPr>
         <w:jc w:val="both"/>
@@ -1897,7 +1853,6 @@
           <w:spacing w:val="0"/>
           <w:sz w:val="16"/>
           <w:szCs w:val="16"/>
-          <w:bdr w:val="none" w:color="auto" w:sz="0" w:space="0"/>
           <w:shd w:val="clear" w:fill="FAF7EF"/>
         </w:rPr>
         <w:t>2.3.3 Iperf应用实例</w:t>
@@ -1939,7 +1894,6 @@
           <w:spacing w:val="0"/>
           <w:sz w:val="14"/>
           <w:szCs w:val="14"/>
-          <w:bdr w:val="none" w:color="auto" w:sz="0" w:space="0"/>
           <w:shd w:val="clear" w:fill="FAF7EF"/>
         </w:rPr>
         <w:t>要使用iperf，首先要启用一个服务端，这里假定服务端的IP地址为192.168.12.168，在此服务器上运行“iperf3 -s”即可开启iperf的服务器模式。在默认情况下，iperf3将在服务端打开一个5201监听端口，此时就可以将另一台服务器作为客户端执行iperf功能测试了。</w:t>
@@ -1949,18 +1903,20 @@
       <w:pPr>
         <w:widowControl w:val="0"/>
         <w:numPr>
-          <w:numId w:val="0"/>
-        </w:numPr>
-        <w:jc w:val="both"/>
-        <w:rPr>
-          <w:rFonts w:hint="eastAsia"/>
-          <w:lang w:val="en-US" w:eastAsia="zh-CN"/>
-        </w:rPr>
-      </w:pPr>
-    </w:p>
-    <w:p>
-      <w:pPr>
-        <w:numPr>
+          <w:ilvl w:val="0"/>
+          <w:numId w:val="0"/>
+        </w:numPr>
+        <w:jc w:val="both"/>
+        <w:rPr>
+          <w:rFonts w:hint="eastAsia"/>
+          <w:lang w:val="en-US" w:eastAsia="zh-CN"/>
+        </w:rPr>
+      </w:pPr>
+    </w:p>
+    <w:p>
+      <w:pPr>
+        <w:numPr>
+          <w:ilvl w:val="0"/>
           <w:numId w:val="0"/>
         </w:numPr>
         <w:rPr>
@@ -2290,6 +2246,7 @@
       <w:pPr>
         <w:widowControl w:val="0"/>
         <w:numPr>
+          <w:ilvl w:val="0"/>
           <w:numId w:val="0"/>
         </w:numPr>
         <w:jc w:val="both"/>
@@ -2310,6 +2267,7 @@
       <w:pPr>
         <w:widowControl w:val="0"/>
         <w:numPr>
+          <w:ilvl w:val="0"/>
           <w:numId w:val="0"/>
         </w:numPr>
         <w:jc w:val="both"/>
@@ -2344,7 +2302,192 @@
           <w:rFonts w:hint="eastAsia"/>
           <w:lang w:val="en-US" w:eastAsia="zh-CN"/>
         </w:rPr>
+        <w:t>(1)、linux系统下测试硬盘IO读写的工具，简单的说,iotop是一个用来监视磁盘I/O使用状况的 top 类工具，可监测到哪一个程序使用的磁盘IO的信息</w:t>
+      </w:r>
+    </w:p>
+    <w:p>
+      <w:pPr>
+        <w:widowControl w:val="0"/>
+        <w:numPr>
+          <w:ilvl w:val="0"/>
+          <w:numId w:val="0"/>
+        </w:numPr>
+        <w:jc w:val="both"/>
+        <w:rPr>
+          <w:rFonts w:hint="eastAsia"/>
+          <w:lang w:val="en-US" w:eastAsia="zh-CN"/>
+        </w:rPr>
+      </w:pPr>
+      <w:r>
+        <w:rPr>
+          <w:rFonts w:hint="eastAsia"/>
+          <w:lang w:val="en-US" w:eastAsia="zh-CN"/>
+        </w:rPr>
+        <w:t>(2)、安装yum</w:t>
+      </w:r>
+    </w:p>
+    <w:p>
+      <w:pPr>
+        <w:widowControl w:val="0"/>
+        <w:numPr>
+          <w:ilvl w:val="0"/>
+          <w:numId w:val="0"/>
+        </w:numPr>
+        <w:ind w:firstLine="420" w:firstLineChars="0"/>
+        <w:jc w:val="both"/>
+        <w:rPr>
+          <w:rFonts w:hint="eastAsia"/>
+          <w:lang w:val="en-US" w:eastAsia="zh-CN"/>
+        </w:rPr>
+      </w:pPr>
+      <w:r>
+        <w:rPr>
+          <w:rFonts w:ascii="宋体" w:hAnsi="宋体" w:eastAsia="宋体" w:cs="宋体"/>
+          <w:sz w:val="24"/>
+          <w:szCs w:val="24"/>
+        </w:rPr>
+        <w:fldChar w:fldCharType="begin"/>
+      </w:r>
+      <w:r>
+        <w:rPr>
+          <w:rFonts w:ascii="宋体" w:hAnsi="宋体" w:eastAsia="宋体" w:cs="宋体"/>
+          <w:sz w:val="24"/>
+          <w:szCs w:val="24"/>
+        </w:rPr>
+        <w:instrText xml:space="preserve"> HYPERLINK "https://www.cnblogs.com/yinzhengjie/p/9934260.html" </w:instrText>
+      </w:r>
+      <w:r>
+        <w:rPr>
+          <w:rFonts w:ascii="宋体" w:hAnsi="宋体" w:eastAsia="宋体" w:cs="宋体"/>
+          <w:sz w:val="24"/>
+          <w:szCs w:val="24"/>
+        </w:rPr>
+        <w:fldChar w:fldCharType="separate"/>
+      </w:r>
+      <w:r>
+        <w:rPr>
+          <w:rStyle w:val="7"/>
+          <w:rFonts w:ascii="宋体" w:hAnsi="宋体" w:eastAsia="宋体" w:cs="宋体"/>
+          <w:sz w:val="24"/>
+          <w:szCs w:val="24"/>
+        </w:rPr>
+        <w:t>https://www.cnblogs.com/yinzhengjie/p/9934260.html</w:t>
+      </w:r>
+      <w:r>
+        <w:rPr>
+          <w:rFonts w:ascii="宋体" w:hAnsi="宋体" w:eastAsia="宋体" w:cs="宋体"/>
+          <w:sz w:val="24"/>
+          <w:szCs w:val="24"/>
+        </w:rPr>
+        <w:fldChar w:fldCharType="end"/>
+      </w:r>
+    </w:p>
+    <w:p>
+      <w:pPr>
+        <w:widowControl w:val="0"/>
+        <w:numPr>
+          <w:ilvl w:val="0"/>
+          <w:numId w:val="0"/>
+        </w:numPr>
+        <w:jc w:val="both"/>
+        <w:rPr>
+          <w:rFonts w:hint="eastAsia"/>
+          <w:lang w:val="en-US" w:eastAsia="zh-CN"/>
+        </w:rPr>
+      </w:pPr>
+    </w:p>
+    <w:p>
+      <w:pPr>
+        <w:widowControl w:val="0"/>
+        <w:numPr>
+          <w:ilvl w:val="0"/>
+          <w:numId w:val="0"/>
+        </w:numPr>
+        <w:jc w:val="both"/>
+        <w:rPr>
+          <w:rFonts w:hint="eastAsia"/>
+          <w:lang w:val="en-US" w:eastAsia="zh-CN"/>
+        </w:rPr>
+      </w:pPr>
+    </w:p>
+    <w:p>
+      <w:pPr>
+        <w:widowControl w:val="0"/>
+        <w:numPr>
+          <w:ilvl w:val="0"/>
+          <w:numId w:val="0"/>
+        </w:numPr>
+        <w:jc w:val="both"/>
+        <w:rPr>
+          <w:rFonts w:hint="eastAsia"/>
+          <w:lang w:val="en-US" w:eastAsia="zh-CN"/>
+        </w:rPr>
+      </w:pPr>
+      <w:bookmarkStart w:id="0" w:name="_GoBack"/>
+      <w:bookmarkEnd w:id="0"/>
+      <w:r>
+        <w:rPr>
+          <w:rFonts w:hint="eastAsia"/>
+          <w:lang w:val="en-US" w:eastAsia="zh-CN"/>
+        </w:rPr>
         <w:t>4、网络监视工具 iftop</w:t>
+      </w:r>
+    </w:p>
+    <w:p>
+      <w:pPr>
+        <w:widowControl w:val="0"/>
+        <w:numPr>
+          <w:ilvl w:val="0"/>
+          <w:numId w:val="0"/>
+        </w:numPr>
+        <w:jc w:val="both"/>
+        <w:rPr>
+          <w:rFonts w:hint="eastAsia"/>
+          <w:lang w:val="en-US" w:eastAsia="zh-CN"/>
+        </w:rPr>
+      </w:pPr>
+    </w:p>
+    <w:p>
+      <w:pPr>
+        <w:widowControl w:val="0"/>
+        <w:numPr>
+          <w:ilvl w:val="0"/>
+          <w:numId w:val="0"/>
+        </w:numPr>
+        <w:jc w:val="both"/>
+        <w:rPr>
+          <w:rFonts w:hint="eastAsia"/>
+          <w:lang w:val="en-US" w:eastAsia="zh-CN"/>
+        </w:rPr>
+      </w:pPr>
+      <w:r>
+        <w:rPr>
+          <w:rFonts w:hint="eastAsia"/>
+          <w:lang w:val="en-US" w:eastAsia="zh-CN"/>
+        </w:rPr>
+        <w:t>(1)、说明</w:t>
+      </w:r>
+    </w:p>
+    <w:p>
+      <w:pPr>
+        <w:widowControl w:val="0"/>
+        <w:numPr>
+          <w:ilvl w:val="0"/>
+          <w:numId w:val="0"/>
+        </w:numPr>
+        <w:jc w:val="both"/>
+        <w:rPr>
+          <w:rFonts w:hint="eastAsia"/>
+          <w:lang w:val="en-US" w:eastAsia="zh-CN"/>
+        </w:rPr>
+      </w:pPr>
+      <w:r>
+        <w:rPr>
+          <w:rFonts w:hint="eastAsia"/>
+          <w:lang w:val="en-US" w:eastAsia="zh-CN"/>
+        </w:rPr>
+        <w:tab/>
+        <w:t>类Unix系统中可以使用top查看系统资源、进程、内存占用等信息。查看网络状态可以使用netstat、nmap等工具。若要查看实时的网络流量，监控TCP/IP连接等，则可以使用iftop。</w:t>
       </w:r>
     </w:p>
     <w:p>
@@ -2814,6 +2957,7 @@
       <w:pPr>
         <w:widowControl w:val="0"/>
         <w:numPr>
+          <w:ilvl w:val="0"/>
           <w:numId w:val="0"/>
         </w:numPr>
         <w:jc w:val="both"/>
@@ -3063,7 +3207,7 @@
     <w:lsdException w:qFormat="1" w:unhideWhenUsed="0" w:uiPriority="0" w:semiHidden="0" w:name="Normal"/>
     <w:lsdException w:qFormat="1" w:unhideWhenUsed="0" w:uiPriority="0" w:semiHidden="0" w:name="heading 1"/>
     <w:lsdException w:qFormat="1" w:uiPriority="0" w:name="heading 2"/>
-    <w:lsdException w:qFormat="1" w:uiPriority="0" w:name="heading 3"/>
+    <w:lsdException w:qFormat="1" w:uiPriority="0" w:semiHidden="0" w:name="heading 3"/>
     <w:lsdException w:qFormat="1" w:uiPriority="0" w:name="heading 4"/>
     <w:lsdException w:qFormat="1" w:uiPriority="0" w:name="heading 5"/>
     <w:lsdException w:qFormat="1" w:uiPriority="0" w:name="heading 6"/>

</xml_diff>

<commit_message>
ready to modify the memory detection first backup
</commit_message>
<xml_diff>
--- a/Linux-system-monitor.docx
+++ b/Linux-system-monitor.docx
@@ -1683,11 +1683,32 @@
         </w:numPr>
         <w:jc w:val="both"/>
         <w:rPr>
+          <w:rFonts w:hint="eastAsia"/>
+          <w:lang w:val="en-US" w:eastAsia="zh-CN"/>
+        </w:rPr>
+      </w:pPr>
+      <w:r>
+        <w:rPr>
           <w:rFonts w:hint="eastAsia" w:ascii="宋体" w:hAnsi="宋体" w:eastAsia="宋体" w:cs="宋体"/>
           <w:sz w:val="24"/>
           <w:szCs w:val="24"/>
           <w:lang w:val="en-US" w:eastAsia="zh-CN"/>
         </w:rPr>
+        <w:t>、有哪些作用</w:t>
+      </w:r>
+    </w:p>
+    <w:p>
+      <w:pPr>
+        <w:widowControl w:val="0"/>
+        <w:numPr>
+          <w:ilvl w:val="0"/>
+          <w:numId w:val="6"/>
+        </w:numPr>
+        <w:jc w:val="both"/>
+        <w:rPr>
+          <w:rFonts w:hint="eastAsia"/>
+          <w:lang w:val="en-US" w:eastAsia="zh-CN"/>
+        </w:rPr>
       </w:pPr>
       <w:r>
         <w:rPr>
@@ -1696,20 +1717,24 @@
           <w:szCs w:val="24"/>
           <w:lang w:val="en-US" w:eastAsia="zh-CN"/>
         </w:rPr>
-        <w:t>、有哪些作用</w:t>
-      </w:r>
-    </w:p>
-    <w:p>
-      <w:pPr>
-        <w:numPr>
-          <w:ilvl w:val="0"/>
-          <w:numId w:val="0"/>
-        </w:numPr>
-        <w:rPr>
-          <w:rFonts w:hint="eastAsia"/>
-          <w:lang w:val="en-US" w:eastAsia="zh-CN"/>
-        </w:rPr>
-      </w:pPr>
+        <w:t>、</w:t>
+      </w:r>
+    </w:p>
+    <w:p>
+      <w:pPr>
+        <w:widowControl w:val="0"/>
+        <w:numPr>
+          <w:numId w:val="0"/>
+        </w:numPr>
+        <w:ind w:firstLine="420" w:firstLineChars="0"/>
+        <w:jc w:val="both"/>
+        <w:rPr>
+          <w:rFonts w:hint="eastAsia"/>
+          <w:lang w:val="en-US" w:eastAsia="zh-CN"/>
+        </w:rPr>
+      </w:pPr>
+      <w:bookmarkStart w:id="0" w:name="_GoBack"/>
+      <w:bookmarkEnd w:id="0"/>
       <w:r>
         <w:rPr>
           <w:rFonts w:hint="eastAsia"/>
@@ -2238,8 +2263,6 @@
         </w:rPr>
         <w:fldChar w:fldCharType="end"/>
       </w:r>
-      <w:bookmarkStart w:id="0" w:name="_GoBack"/>
-      <w:bookmarkEnd w:id="0"/>
     </w:p>
     <w:p>
       <w:pPr>
@@ -2524,12 +2547,9 @@
         <w:spacing w:before="0" w:beforeAutospacing="1" w:after="0" w:afterAutospacing="1"/>
         <w:jc w:val="both"/>
         <w:rPr>
-          <w:rFonts w:hint="eastAsia" w:asciiTheme="minorHAnsi" w:hAnsiTheme="minorHAnsi" w:eastAsiaTheme="minorEastAsia" w:cstheme="minorBidi"/>
-          <w:b w:val="0"/>
-          <w:kern w:val="2"/>
-          <w:sz w:val="21"/>
-          <w:szCs w:val="24"/>
-          <w:lang w:val="en-US" w:eastAsia="zh-CN" w:bidi="ar-SA"/>
+          <w:rFonts w:ascii="宋体" w:hAnsi="宋体" w:eastAsia="宋体" w:cs="宋体"/>
+          <w:sz w:val="24"/>
+          <w:szCs w:val="24"/>
         </w:rPr>
       </w:pPr>
       <w:r>
@@ -2589,6 +2609,167 @@
                     <a:xfrm>
                       <a:off x="0" y="0"/>
                       <a:ext cx="4657725" cy="2193290"/>
+                    </a:xfrm>
+                    <a:prstGeom prst="rect">
+                      <a:avLst/>
+                    </a:prstGeom>
+                    <a:noFill/>
+                    <a:ln w="9525">
+                      <a:noFill/>
+                    </a:ln>
+                  </pic:spPr>
+                </pic:pic>
+              </a:graphicData>
+            </a:graphic>
+          </wp:inline>
+        </w:drawing>
+      </w:r>
+      <w:r>
+        <w:rPr>
+          <w:rFonts w:ascii="宋体" w:hAnsi="宋体" w:eastAsia="宋体" w:cs="宋体"/>
+          <w:sz w:val="24"/>
+          <w:szCs w:val="24"/>
+        </w:rPr>
+        <w:fldChar w:fldCharType="end"/>
+      </w:r>
+    </w:p>
+    <w:p>
+      <w:pPr>
+        <w:keepNext w:val="0"/>
+        <w:keepLines w:val="0"/>
+        <w:widowControl/>
+        <w:numPr>
+          <w:ilvl w:val="0"/>
+          <w:numId w:val="7"/>
+        </w:numPr>
+        <w:suppressLineNumbers w:val="0"/>
+        <w:spacing w:before="0" w:beforeAutospacing="1" w:after="0" w:afterAutospacing="1"/>
+        <w:jc w:val="both"/>
+        <w:rPr>
+          <w:rFonts w:hint="default" w:ascii="Lato" w:hAnsi="Lato" w:eastAsia="Lato" w:cs="Lato"/>
+          <w:i w:val="0"/>
+          <w:caps w:val="0"/>
+          <w:color w:val="2B2B2B"/>
+          <w:spacing w:val="0"/>
+          <w:sz w:val="16"/>
+          <w:szCs w:val="16"/>
+          <w:shd w:val="clear" w:fill="FFFFFF"/>
+        </w:rPr>
+      </w:pPr>
+      <w:r>
+        <w:rPr>
+          <w:rFonts w:hint="eastAsia" w:ascii="宋体" w:hAnsi="宋体" w:eastAsia="宋体" w:cs="宋体"/>
+          <w:sz w:val="24"/>
+          <w:szCs w:val="24"/>
+          <w:lang w:val="en-US" w:eastAsia="zh-CN"/>
+        </w:rPr>
+        <w:t>、</w:t>
+      </w:r>
+      <w:r>
+        <w:rPr>
+          <w:rFonts w:hint="default" w:asciiTheme="minorHAnsi" w:hAnsiTheme="minorHAnsi" w:eastAsiaTheme="minorEastAsia" w:cstheme="minorBidi"/>
+          <w:b w:val="0"/>
+          <w:kern w:val="2"/>
+          <w:sz w:val="21"/>
+          <w:szCs w:val="24"/>
+          <w:lang w:val="en-US" w:eastAsia="zh-CN" w:bidi="ar-SA"/>
+        </w:rPr>
+        <w:t>进一步看看是哪些远程主机在跟我们的SSH端口通信，“iptraf -i eth0” </w:t>
+      </w:r>
+      <w:r>
+        <w:rPr>
+          <w:rFonts w:hint="default" w:ascii="Lato" w:hAnsi="Lato" w:eastAsia="Lato" w:cs="Lato"/>
+          <w:i w:val="0"/>
+          <w:caps w:val="0"/>
+          <w:color w:val="2B2B2B"/>
+          <w:spacing w:val="0"/>
+          <w:sz w:val="16"/>
+          <w:szCs w:val="16"/>
+          <w:shd w:val="clear" w:fill="FFFFFF"/>
+        </w:rPr>
+        <w:t>：</w:t>
+      </w:r>
+    </w:p>
+    <w:p>
+      <w:pPr>
+        <w:keepNext w:val="0"/>
+        <w:keepLines w:val="0"/>
+        <w:widowControl/>
+        <w:numPr>
+          <w:numId w:val="0"/>
+        </w:numPr>
+        <w:suppressLineNumbers w:val="0"/>
+        <w:spacing w:before="0" w:beforeAutospacing="1" w:after="0" w:afterAutospacing="1"/>
+        <w:jc w:val="both"/>
+        <w:rPr>
+          <w:rFonts w:hint="eastAsia" w:ascii="Lato" w:hAnsi="Lato" w:eastAsia="Lato" w:cs="Lato"/>
+          <w:i w:val="0"/>
+          <w:caps w:val="0"/>
+          <w:color w:val="2B2B2B"/>
+          <w:spacing w:val="0"/>
+          <w:sz w:val="16"/>
+          <w:szCs w:val="16"/>
+          <w:shd w:val="clear" w:fill="FFFFFF"/>
+          <w:lang w:val="en-US" w:eastAsia="zh-CN"/>
+        </w:rPr>
+      </w:pPr>
+      <w:r>
+        <w:rPr>
+          <w:rFonts w:ascii="宋体" w:hAnsi="宋体" w:eastAsia="宋体" w:cs="宋体"/>
+          <w:sz w:val="24"/>
+          <w:szCs w:val="24"/>
+        </w:rPr>
+        <w:fldChar w:fldCharType="begin"/>
+      </w:r>
+      <w:r>
+        <w:rPr>
+          <w:rFonts w:ascii="宋体" w:hAnsi="宋体" w:eastAsia="宋体" w:cs="宋体"/>
+          <w:sz w:val="24"/>
+          <w:szCs w:val="24"/>
+        </w:rPr>
+        <w:instrText xml:space="preserve">INCLUDEPICTURE \d "http://linuxperf.com/wp-content/uploads/2014/09/iptraf_i.png" \* MERGEFORMATINET </w:instrText>
+      </w:r>
+      <w:r>
+        <w:rPr>
+          <w:rFonts w:ascii="宋体" w:hAnsi="宋体" w:eastAsia="宋体" w:cs="宋体"/>
+          <w:sz w:val="24"/>
+          <w:szCs w:val="24"/>
+        </w:rPr>
+        <w:fldChar w:fldCharType="separate"/>
+      </w:r>
+      <w:r>
+        <w:rPr>
+          <w:rFonts w:ascii="宋体" w:hAnsi="宋体" w:eastAsia="宋体" w:cs="宋体"/>
+          <w:sz w:val="24"/>
+          <w:szCs w:val="24"/>
+        </w:rPr>
+        <w:drawing>
+          <wp:inline distT="0" distB="0" distL="114300" distR="114300">
+            <wp:extent cx="5255260" cy="2474595"/>
+            <wp:effectExtent l="0" t="0" r="2540" b="1905"/>
+            <wp:docPr id="3" name="图片 3" descr="IMG_256"/>
+            <wp:cNvGraphicFramePr>
+              <a:graphicFrameLocks xmlns:a="http://schemas.openxmlformats.org/drawingml/2006/main" noChangeAspect="1"/>
+            </wp:cNvGraphicFramePr>
+            <a:graphic xmlns:a="http://schemas.openxmlformats.org/drawingml/2006/main">
+              <a:graphicData uri="http://schemas.openxmlformats.org/drawingml/2006/picture">
+                <pic:pic xmlns:pic="http://schemas.openxmlformats.org/drawingml/2006/picture">
+                  <pic:nvPicPr>
+                    <pic:cNvPr id="3" name="图片 3" descr="IMG_256"/>
+                    <pic:cNvPicPr>
+                      <a:picLocks noChangeAspect="1"/>
+                    </pic:cNvPicPr>
+                  </pic:nvPicPr>
+                  <pic:blipFill>
+                    <a:blip r:embed="rId5"/>
+                    <a:stretch>
+                      <a:fillRect/>
+                    </a:stretch>
+                  </pic:blipFill>
+                  <pic:spPr>
+                    <a:xfrm>
+                      <a:off x="0" y="0"/>
+                      <a:ext cx="5255260" cy="2474595"/>
                     </a:xfrm>
                     <a:prstGeom prst="rect">
                       <a:avLst/>

</xml_diff>